<commit_message>
Dokumente hinzugefügt und verändert
</commit_message>
<xml_diff>
--- a/Blatt 5 Aufgabe 2 WebDeveloperTools.docx
+++ b/Blatt 5 Aufgabe 2 WebDeveloperTools.docx
@@ -20,59 +20,19 @@
           <w:u w:val="single"/>
           <w:lang w:val="en-US"/>
         </w:rPr>
-        <w:t xml:space="preserve">Blatt 5 </w:t>
-      </w:r>
-      <w:proofErr w:type="spellStart"/>
-      <w:r>
-        <w:rPr>
-          <w:b/>
-          <w:sz w:val="28"/>
-          <w:szCs w:val="28"/>
-          <w:u w:val="single"/>
+        <w:t>Blatt 5 Aufgabe 2:</w:t>
+      </w:r>
+    </w:p>
+    <w:p>
+      <w:pPr>
+        <w:rPr>
           <w:lang w:val="en-US"/>
         </w:rPr>
-        <w:t>Aufgabe</w:t>
-      </w:r>
-      <w:proofErr w:type="spellEnd"/>
-      <w:r>
-        <w:rPr>
-          <w:b/>
-          <w:sz w:val="28"/>
-          <w:szCs w:val="28"/>
-          <w:u w:val="single"/>
-          <w:lang w:val="en-US"/>
-        </w:rPr>
-        <w:t xml:space="preserve"> 2:</w:t>
-      </w:r>
-      <w:bookmarkStart w:id="0" w:name="_GoBack"/>
-      <w:bookmarkEnd w:id="0"/>
-    </w:p>
-    <w:p>
-      <w:pPr>
-        <w:rPr>
-          <w:lang w:val="en-US"/>
-        </w:rPr>
       </w:pPr>
     </w:p>
     <w:p>
       <w:r>
-        <w:t xml:space="preserve">Um die Lade- und Darstellungszeiten zu messen bieten sich insbesondere die Chrome </w:t>
-      </w:r>
-      <w:proofErr w:type="spellStart"/>
-      <w:r>
-        <w:t>developer</w:t>
-      </w:r>
-      <w:proofErr w:type="spellEnd"/>
-      <w:r>
-        <w:t xml:space="preserve"> </w:t>
-      </w:r>
-      <w:proofErr w:type="spellStart"/>
-      <w:r>
-        <w:t>tools</w:t>
-      </w:r>
-      <w:proofErr w:type="spellEnd"/>
-      <w:r>
-        <w:t xml:space="preserve"> an. </w:t>
+        <w:t xml:space="preserve">Um die Lade- und Darstellungszeiten zu messen bieten sich insbesondere die Chrome developer tools an. </w:t>
       </w:r>
       <w:r>
         <w:t>Allerding</w:t>
@@ -150,17 +110,7 @@
     </w:p>
     <w:p>
       <w:r>
-        <w:t xml:space="preserve">Dabei wird genau aufgezeigt welche Datei wie lange benötigt und wie groß sie sind. Des </w:t>
-      </w:r>
-      <w:proofErr w:type="spellStart"/>
-      <w:proofErr w:type="gramStart"/>
-      <w:r>
-        <w:t>weiteren</w:t>
-      </w:r>
-      <w:proofErr w:type="spellEnd"/>
-      <w:proofErr w:type="gramEnd"/>
-      <w:r>
-        <w:t xml:space="preserve"> ist gut erkennbar in welcher Reihenfolge die Dateien geladen werden.</w:t>
+        <w:t>Dabei wird genau aufgezeigt welche Datei wie lange benötigt und wie groß sie sind. Des weiteren ist gut erkennbar in welcher Reihenfolge die Dateien geladen werden.</w:t>
       </w:r>
     </w:p>
     <w:p/>
@@ -243,46 +193,33 @@
     </w:p>
     <w:p>
       <w:r>
-        <w:t xml:space="preserve">Eine Einsicht in den </w:t>
-      </w:r>
-      <w:proofErr w:type="spellStart"/>
-      <w:r>
-        <w:t>html</w:t>
-      </w:r>
-      <w:proofErr w:type="spellEnd"/>
-      <w:r>
-        <w:t xml:space="preserve"> </w:t>
-      </w:r>
-      <w:proofErr w:type="spellStart"/>
-      <w:r>
-        <w:t>code</w:t>
-      </w:r>
-      <w:proofErr w:type="spellEnd"/>
-      <w:r>
-        <w:t xml:space="preserve"> mit </w:t>
-      </w:r>
-      <w:proofErr w:type="spellStart"/>
-      <w:r>
-        <w:t>hervorhebung</w:t>
-      </w:r>
-      <w:proofErr w:type="spellEnd"/>
-      <w:r>
-        <w:t xml:space="preserve"> der jeweiligen Elemente bietet der DOM Explorer.</w:t>
+        <w:t>Eine Einsicht in den html code mit hervorhebung der jeweiligen Elemente bietet der DOM Explorer.</w:t>
       </w:r>
     </w:p>
     <w:p/>
     <w:p/>
     <w:p>
       <w:r>
-        <w:t xml:space="preserve">Weitere unter Umständen nützliche Tools existieren für die Echtzeitbearbeitung von </w:t>
-      </w:r>
-      <w:proofErr w:type="spellStart"/>
-      <w:r>
-        <w:t>javascript</w:t>
-      </w:r>
-      <w:proofErr w:type="spellEnd"/>
-      <w:r>
-        <w:t xml:space="preserve"> Dateien, die Emulation von anderen Browsern, Bildschirmen und Darstellungen und auch eine Konsolenausgabe.</w:t>
+        <w:t>Weitere unter Umständen nützliche Tools existieren für die Echtzeitbearbeitung von javascript Dateien, die Emulation von anderen Browsern, Bildschirmen und Darstellungen und auch eine Konsolenausgabe.</w:t>
+      </w:r>
+    </w:p>
+    <w:p/>
+    <w:p/>
+    <w:p>
+      <w:bookmarkStart w:id="0" w:name="_GoBack"/>
+      <w:bookmarkEnd w:id="0"/>
+    </w:p>
+    <w:p>
+      <w:pPr>
+        <w:rPr>
+          <w:b/>
+        </w:rPr>
+      </w:pPr>
+      <w:r>
+        <w:rPr>
+          <w:b/>
+        </w:rPr>
+        <w:t xml:space="preserve">Für Lasttests der Server  bietet sich Apache JMeter an, mit welchem man relativ einfach mehrere User die auf das System zugreifen simulieren kann. </w:t>
       </w:r>
     </w:p>
     <w:sectPr>

</xml_diff>